<commit_message>
Lab1 Q's are answered
</commit_message>
<xml_diff>
--- a/6383/LavrenkovaEL/lab1/Report_OS_1.docx
+++ b/6383/LavrenkovaEL/lab1/Report_OS_1.docx
@@ -2720,14 +2720,27 @@
       <w:r>
         <w:t xml:space="preserve">Рисунок </w:t>
       </w:r>
-      <w:fldSimple w:instr=" SEQ Рисунок \* ARABIC ">
-        <w:r>
-          <w:rPr>
-            <w:noProof/>
-          </w:rPr>
-          <w:t>1</w:t>
-        </w:r>
-      </w:fldSimple>
+      <w:r>
+        <w:fldChar w:fldCharType="begin"/>
+      </w:r>
+      <w:r>
+        <w:instrText xml:space="preserve"> SEQ Рисунок \* ARABIC </w:instrText>
+      </w:r>
+      <w:r>
+        <w:fldChar w:fldCharType="separate"/>
+      </w:r>
+      <w:r>
+        <w:rPr>
+          <w:noProof/>
+        </w:rPr>
+        <w:t>1</w:t>
+      </w:r>
+      <w:r>
+        <w:rPr>
+          <w:noProof/>
+        </w:rPr>
+        <w:fldChar w:fldCharType="end"/>
+      </w:r>
     </w:p>
     <w:p>
       <w:pPr>
@@ -2835,14 +2848,27 @@
       <w:r>
         <w:t xml:space="preserve">Рисунок </w:t>
       </w:r>
-      <w:fldSimple w:instr=" SEQ Рисунок \* ARABIC ">
-        <w:r>
-          <w:rPr>
-            <w:noProof/>
-          </w:rPr>
-          <w:t>2</w:t>
-        </w:r>
-      </w:fldSimple>
+      <w:r>
+        <w:fldChar w:fldCharType="begin"/>
+      </w:r>
+      <w:r>
+        <w:instrText xml:space="preserve"> SEQ Рисунок \* ARABIC </w:instrText>
+      </w:r>
+      <w:r>
+        <w:fldChar w:fldCharType="separate"/>
+      </w:r>
+      <w:r>
+        <w:rPr>
+          <w:noProof/>
+        </w:rPr>
+        <w:t>2</w:t>
+      </w:r>
+      <w:r>
+        <w:rPr>
+          <w:noProof/>
+        </w:rPr>
+        <w:fldChar w:fldCharType="end"/>
+      </w:r>
     </w:p>
     <w:p>
       <w:pPr>
@@ -2950,14 +2976,27 @@
       <w:r>
         <w:t xml:space="preserve">Рисунок </w:t>
       </w:r>
-      <w:fldSimple w:instr=" SEQ Рисунок \* ARABIC ">
-        <w:r>
-          <w:rPr>
-            <w:noProof/>
-          </w:rPr>
-          <w:t>3</w:t>
-        </w:r>
-      </w:fldSimple>
+      <w:r>
+        <w:fldChar w:fldCharType="begin"/>
+      </w:r>
+      <w:r>
+        <w:instrText xml:space="preserve"> SEQ Рисунок \* ARABIC </w:instrText>
+      </w:r>
+      <w:r>
+        <w:fldChar w:fldCharType="separate"/>
+      </w:r>
+      <w:r>
+        <w:rPr>
+          <w:noProof/>
+        </w:rPr>
+        <w:t>3</w:t>
+      </w:r>
+      <w:r>
+        <w:rPr>
+          <w:noProof/>
+        </w:rPr>
+        <w:fldChar w:fldCharType="end"/>
+      </w:r>
     </w:p>
     <w:p>
       <w:pPr>
@@ -3208,22 +3247,110 @@
         <w:rPr>
           <w:rFonts w:ascii="Times New Roman" w:hAnsi="Times New Roman"/>
           <w:i/>
+          <w:sz w:val="28"/>
+          <w:szCs w:val="24"/>
+        </w:rPr>
+      </w:pPr>
+      <w:r>
+        <w:rPr>
+          <w:rFonts w:ascii="Times New Roman" w:hAnsi="Times New Roman"/>
+          <w:i/>
           <w:color w:val="000000"/>
           <w:spacing w:val="-14"/>
           <w:sz w:val="28"/>
+        </w:rPr>
+        <w:t>Директива ORG 100</w:t>
+      </w:r>
+      <w:r>
+        <w:rPr>
+          <w:rFonts w:ascii="Times New Roman" w:hAnsi="Times New Roman"/>
+          <w:i/>
+          <w:color w:val="000000"/>
+          <w:spacing w:val="-14"/>
+          <w:sz w:val="28"/>
+          <w:lang w:val="en-US"/>
+        </w:rPr>
+        <w:t>h</w:t>
+      </w:r>
+      <w:r>
+        <w:rPr>
+          <w:rFonts w:ascii="Times New Roman" w:hAnsi="Times New Roman"/>
+          <w:i/>
+          <w:color w:val="000000"/>
+          <w:spacing w:val="-14"/>
+          <w:sz w:val="28"/>
+        </w:rPr>
+        <w:t xml:space="preserve">. </w:t>
+      </w:r>
+      <w:r>
+        <w:rPr>
+          <w:rFonts w:ascii="Times New Roman" w:hAnsi="Times New Roman"/>
+          <w:i/>
+          <w:sz w:val="28"/>
           <w:szCs w:val="24"/>
         </w:rPr>
-      </w:pPr>
-      <w:r>
+        <w:t>Нужна для того, чтобы при загрузке модуля в оперативную память в начале COM-программы определя</w:t>
+      </w:r>
+      <w:r>
+        <w:rPr>
+          <w:rFonts w:ascii="Times New Roman" w:hAnsi="Times New Roman"/>
+          <w:i/>
+          <w:sz w:val="28"/>
+          <w:szCs w:val="24"/>
+        </w:rPr>
+        <w:t>лся</w:t>
+      </w:r>
+      <w:r>
+        <w:rPr>
+          <w:rFonts w:ascii="Times New Roman" w:hAnsi="Times New Roman"/>
+          <w:i/>
+          <w:sz w:val="28"/>
+          <w:szCs w:val="24"/>
+        </w:rPr>
+        <w:t xml:space="preserve"> 256-байтовый (100h) префикс программного сегмента, так что адресация име</w:t>
+      </w:r>
+      <w:r>
+        <w:rPr>
+          <w:rFonts w:ascii="Times New Roman" w:hAnsi="Times New Roman"/>
+          <w:i/>
+          <w:sz w:val="28"/>
+          <w:szCs w:val="24"/>
+        </w:rPr>
+        <w:t>ла</w:t>
+      </w:r>
+      <w:r>
+        <w:rPr>
+          <w:rFonts w:ascii="Times New Roman" w:hAnsi="Times New Roman"/>
+          <w:i/>
+          <w:sz w:val="28"/>
+          <w:szCs w:val="24"/>
+        </w:rPr>
+        <w:t xml:space="preserve"> смещение в 256 байт от нулевого адреса.</w:t>
+      </w:r>
+    </w:p>
+    <w:p>
+      <w:pPr>
+        <w:pStyle w:val="a4"/>
+        <w:widowControl w:val="0"/>
+        <w:shd w:val="clear" w:color="auto" w:fill="FFFFFF"/>
+        <w:tabs>
+          <w:tab w:val="left" w:pos="902"/>
+        </w:tabs>
+        <w:autoSpaceDE w:val="0"/>
+        <w:autoSpaceDN w:val="0"/>
+        <w:adjustRightInd w:val="0"/>
+        <w:spacing w:line="269" w:lineRule="exact"/>
+        <w:ind w:left="-426" w:right="567" w:firstLine="426"/>
+        <w:jc w:val="both"/>
         <w:rPr>
           <w:rFonts w:ascii="Times New Roman" w:hAnsi="Times New Roman"/>
           <w:i/>
           <w:color w:val="000000"/>
           <w:spacing w:val="-14"/>
           <w:sz w:val="28"/>
-        </w:rPr>
-        <w:t>Директива ORG 100</w:t>
-      </w:r>
+          <w:szCs w:val="24"/>
+        </w:rPr>
+      </w:pPr>
       <w:r>
         <w:rPr>
           <w:rFonts w:ascii="Times New Roman" w:hAnsi="Times New Roman"/>
@@ -3231,9 +3358,8 @@
           <w:color w:val="000000"/>
           <w:spacing w:val="-14"/>
           <w:sz w:val="28"/>
-          <w:lang w:val="en-US"/>
-        </w:rPr>
-        <w:t>h</w:t>
+        </w:rPr>
+        <w:t xml:space="preserve">Директива </w:t>
       </w:r>
       <w:r>
         <w:rPr>
@@ -3242,53 +3368,41 @@
           <w:color w:val="000000"/>
           <w:spacing w:val="-14"/>
           <w:sz w:val="28"/>
-        </w:rPr>
-        <w:t xml:space="preserve">. </w:t>
-      </w:r>
-      <w:r>
-        <w:rPr>
-          <w:rFonts w:ascii="Times New Roman" w:hAnsi="Times New Roman"/>
-          <w:i/>
+          <w:lang w:val="en-US"/>
+        </w:rPr>
+        <w:t>ASSUME</w:t>
+      </w:r>
+      <w:r>
+        <w:rPr>
+          <w:rFonts w:ascii="Times New Roman" w:hAnsi="Times New Roman"/>
+          <w:i/>
+          <w:color w:val="000000"/>
+          <w:spacing w:val="-14"/>
+          <w:sz w:val="28"/>
+        </w:rPr>
+        <w:t>.</w:t>
+      </w:r>
+      <w:r>
+        <w:rPr>
+          <w:rFonts w:ascii="Times New Roman" w:hAnsi="Times New Roman"/>
+          <w:i/>
+          <w:color w:val="000000"/>
+          <w:spacing w:val="-14"/>
           <w:sz w:val="28"/>
           <w:szCs w:val="24"/>
         </w:rPr>
-        <w:t>Нужна для того, чтобы при загрузке модуля в оперативную память в начале COM-программы определя</w:t>
-      </w:r>
-      <w:r>
-        <w:rPr>
-          <w:rFonts w:ascii="Times New Roman" w:hAnsi="Times New Roman"/>
-          <w:i/>
+        <w:t xml:space="preserve"> </w:t>
+      </w:r>
+      <w:r>
+        <w:rPr>
+          <w:rFonts w:ascii="Times New Roman" w:hAnsi="Times New Roman"/>
+          <w:i/>
+          <w:color w:val="000000"/>
+          <w:spacing w:val="-14"/>
           <w:sz w:val="28"/>
           <w:szCs w:val="24"/>
         </w:rPr>
-        <w:t>лся</w:t>
-      </w:r>
-      <w:r>
-        <w:rPr>
-          <w:rFonts w:ascii="Times New Roman" w:hAnsi="Times New Roman"/>
-          <w:i/>
-          <w:sz w:val="28"/>
-          <w:szCs w:val="24"/>
-        </w:rPr>
-        <w:t xml:space="preserve"> 256-байтовый (100h) префикс программного сегмента, так что адресация име</w:t>
-      </w:r>
-      <w:r>
-        <w:rPr>
-          <w:rFonts w:ascii="Times New Roman" w:hAnsi="Times New Roman"/>
-          <w:i/>
-          <w:sz w:val="28"/>
-          <w:szCs w:val="24"/>
-        </w:rPr>
-        <w:t>ла</w:t>
-      </w:r>
-      <w:r>
-        <w:rPr>
-          <w:rFonts w:ascii="Times New Roman" w:hAnsi="Times New Roman"/>
-          <w:i/>
-          <w:sz w:val="28"/>
-          <w:szCs w:val="24"/>
-        </w:rPr>
-        <w:t xml:space="preserve"> смещение в 256 байт от нулевого адреса.</w:t>
+        <w:t>Нужна для того, чтобы задать значения сегментных регистров перед началом работы программы.</w:t>
       </w:r>
     </w:p>
     <w:p>
@@ -3501,6 +3615,98 @@
     </w:p>
     <w:p>
       <w:pPr>
+        <w:pStyle w:val="a4"/>
+        <w:widowControl w:val="0"/>
+        <w:shd w:val="clear" w:color="auto" w:fill="FFFFFF"/>
+        <w:tabs>
+          <w:tab w:val="left" w:pos="284"/>
+        </w:tabs>
+        <w:autoSpaceDE w:val="0"/>
+        <w:autoSpaceDN w:val="0"/>
+        <w:adjustRightInd w:val="0"/>
+        <w:spacing w:line="269" w:lineRule="exact"/>
+        <w:ind w:left="284" w:right="567"/>
+        <w:jc w:val="both"/>
+        <w:rPr>
+          <w:rFonts w:ascii="Times New Roman" w:hAnsi="Times New Roman"/>
+          <w:b/>
+          <w:color w:val="000000"/>
+          <w:sz w:val="28"/>
+        </w:rPr>
+      </w:pPr>
+      <w:r>
+        <w:rPr>
+          <w:rFonts w:ascii="Times New Roman" w:hAnsi="Times New Roman"/>
+          <w:b/>
+          <w:color w:val="000000"/>
+          <w:sz w:val="28"/>
+        </w:rPr>
+        <w:t>Какой механизм имеется в EXE модуле, которого нет в COM и который позволяет получать адреса?</w:t>
+      </w:r>
+    </w:p>
+    <w:p>
+      <w:pPr>
+        <w:pStyle w:val="a4"/>
+        <w:widowControl w:val="0"/>
+        <w:shd w:val="clear" w:color="auto" w:fill="FFFFFF"/>
+        <w:tabs>
+          <w:tab w:val="left" w:pos="284"/>
+        </w:tabs>
+        <w:autoSpaceDE w:val="0"/>
+        <w:autoSpaceDN w:val="0"/>
+        <w:adjustRightInd w:val="0"/>
+        <w:spacing w:line="269" w:lineRule="exact"/>
+        <w:ind w:left="284" w:right="567"/>
+        <w:jc w:val="both"/>
+        <w:rPr>
+          <w:rFonts w:ascii="Times New Roman" w:hAnsi="Times New Roman"/>
+          <w:i/>
+          <w:color w:val="000000"/>
+          <w:sz w:val="28"/>
+        </w:rPr>
+      </w:pPr>
+      <w:r>
+        <w:rPr>
+          <w:rFonts w:ascii="Times New Roman" w:hAnsi="Times New Roman"/>
+          <w:b/>
+          <w:color w:val="000000"/>
+          <w:sz w:val="28"/>
+        </w:rPr>
+        <w:t xml:space="preserve">Ответ: </w:t>
+      </w:r>
+      <w:r>
+        <w:rPr>
+          <w:rFonts w:ascii="Times New Roman" w:hAnsi="Times New Roman"/>
+          <w:i/>
+          <w:color w:val="000000"/>
+          <w:sz w:val="28"/>
+        </w:rPr>
+        <w:t xml:space="preserve">директива </w:t>
+      </w:r>
+      <w:r>
+        <w:rPr>
+          <w:rFonts w:ascii="Times New Roman" w:hAnsi="Times New Roman"/>
+          <w:i/>
+          <w:color w:val="000000"/>
+          <w:sz w:val="28"/>
+          <w:lang w:val="en-US"/>
+        </w:rPr>
+        <w:t>SEG</w:t>
+      </w:r>
+      <w:r>
+        <w:rPr>
+          <w:rFonts w:ascii="Times New Roman" w:hAnsi="Times New Roman"/>
+          <w:i/>
+          <w:color w:val="000000"/>
+          <w:sz w:val="28"/>
+        </w:rPr>
+        <w:t xml:space="preserve">, которая возвращает адрес сегмента. </w:t>
+      </w:r>
+      <w:bookmarkStart w:id="0" w:name="_GoBack"/>
+      <w:bookmarkEnd w:id="0"/>
+    </w:p>
+    <w:p>
+      <w:pPr>
         <w:widowControl w:val="0"/>
         <w:shd w:val="clear" w:color="auto" w:fill="FFFFFF"/>
         <w:tabs>
@@ -3781,6 +3987,7 @@
           <w:sz w:val="28"/>
           <w:szCs w:val="28"/>
         </w:rPr>
+        <w:lastRenderedPageBreak/>
         <w:drawing>
           <wp:inline distT="0" distB="0" distL="0" distR="0" wp14:anchorId="1D60CB05" wp14:editId="25594B18">
             <wp:extent cx="3954780" cy="3642874"/>
@@ -3841,14 +4048,27 @@
       <w:r>
         <w:t xml:space="preserve">Рисунок </w:t>
       </w:r>
-      <w:fldSimple w:instr=" SEQ Рисунок \* ARABIC ">
-        <w:r>
-          <w:rPr>
-            <w:noProof/>
-          </w:rPr>
-          <w:t>4</w:t>
-        </w:r>
-      </w:fldSimple>
+      <w:r>
+        <w:fldChar w:fldCharType="begin"/>
+      </w:r>
+      <w:r>
+        <w:instrText xml:space="preserve"> SEQ Рисунок \* ARABIC </w:instrText>
+      </w:r>
+      <w:r>
+        <w:fldChar w:fldCharType="separate"/>
+      </w:r>
+      <w:r>
+        <w:rPr>
+          <w:noProof/>
+        </w:rPr>
+        <w:t>4</w:t>
+      </w:r>
+      <w:r>
+        <w:rPr>
+          <w:noProof/>
+        </w:rPr>
+        <w:fldChar w:fldCharType="end"/>
+      </w:r>
     </w:p>
     <w:p>
       <w:pPr>
@@ -4005,6 +4225,7 @@
           <w:noProof/>
           <w:color w:val="000000"/>
         </w:rPr>
+        <w:lastRenderedPageBreak/>
         <w:drawing>
           <wp:inline distT="0" distB="0" distL="0" distR="0" wp14:anchorId="5732D5D0" wp14:editId="544163B4">
             <wp:extent cx="4172829" cy="3855720"/>
@@ -4063,14 +4284,30 @@
       <w:r>
         <w:t xml:space="preserve">Рисунок </w:t>
       </w:r>
-      <w:fldSimple w:instr=" SEQ Рисунок \* ARABIC ">
-        <w:r>
-          <w:rPr>
-            <w:noProof/>
-          </w:rPr>
-          <w:t>5</w:t>
-        </w:r>
-      </w:fldSimple>
+      <w:r>
+        <w:fldChar w:fldCharType="begin"/>
+      </w:r>
+      <w:r>
+        <w:instrText xml:space="preserve"> SEQ Р</w:instrText>
+      </w:r>
+      <w:r>
+        <w:instrText xml:space="preserve">исунок \* ARABIC </w:instrText>
+      </w:r>
+      <w:r>
+        <w:fldChar w:fldCharType="separate"/>
+      </w:r>
+      <w:r>
+        <w:rPr>
+          <w:noProof/>
+        </w:rPr>
+        <w:t>5</w:t>
+      </w:r>
+      <w:r>
+        <w:rPr>
+          <w:noProof/>
+        </w:rPr>
+        <w:fldChar w:fldCharType="end"/>
+      </w:r>
     </w:p>
     <w:p>
       <w:pPr>
@@ -4518,14 +4755,27 @@
       <w:r>
         <w:t xml:space="preserve">Рисунок </w:t>
       </w:r>
-      <w:fldSimple w:instr=" SEQ Рисунок \* ARABIC ">
-        <w:r>
-          <w:rPr>
-            <w:noProof/>
-          </w:rPr>
-          <w:t>6</w:t>
-        </w:r>
-      </w:fldSimple>
+      <w:r>
+        <w:fldChar w:fldCharType="begin"/>
+      </w:r>
+      <w:r>
+        <w:instrText xml:space="preserve"> SEQ Рисунок \* ARABIC </w:instrText>
+      </w:r>
+      <w:r>
+        <w:fldChar w:fldCharType="separate"/>
+      </w:r>
+      <w:r>
+        <w:rPr>
+          <w:noProof/>
+        </w:rPr>
+        <w:t>6</w:t>
+      </w:r>
+      <w:r>
+        <w:rPr>
+          <w:noProof/>
+        </w:rPr>
+        <w:fldChar w:fldCharType="end"/>
+      </w:r>
     </w:p>
     <w:p>
       <w:pPr>
@@ -5084,16 +5334,27 @@
       <w:r>
         <w:t xml:space="preserve">Рисунок </w:t>
       </w:r>
-      <w:fldSimple w:instr=" SEQ Рисунок \* ARABIC ">
-        <w:r>
-          <w:rPr>
-            <w:noProof/>
-          </w:rPr>
-          <w:t>7</w:t>
-        </w:r>
-      </w:fldSimple>
-      <w:bookmarkStart w:id="0" w:name="_GoBack"/>
-      <w:bookmarkEnd w:id="0"/>
+      <w:r>
+        <w:fldChar w:fldCharType="begin"/>
+      </w:r>
+      <w:r>
+        <w:instrText xml:space="preserve"> SEQ Рисунок \* ARABIC </w:instrText>
+      </w:r>
+      <w:r>
+        <w:fldChar w:fldCharType="separate"/>
+      </w:r>
+      <w:r>
+        <w:rPr>
+          <w:noProof/>
+        </w:rPr>
+        <w:t>7</w:t>
+      </w:r>
+      <w:r>
+        <w:rPr>
+          <w:noProof/>
+        </w:rPr>
+        <w:fldChar w:fldCharType="end"/>
+      </w:r>
     </w:p>
     <w:p>
       <w:pPr>
@@ -6823,7 +7084,7 @@
 </file>
 
 <file path=customXml/itemProps1.xml><?xml version="1.0" encoding="utf-8"?>
-<ds:datastoreItem xmlns:ds="http://schemas.openxmlformats.org/officeDocument/2006/customXml" ds:itemID="{A4964FD0-0FDE-4D25-8DEA-A5E295862F76}">
+<ds:datastoreItem xmlns:ds="http://schemas.openxmlformats.org/officeDocument/2006/customXml" ds:itemID="{5589829C-3CDD-457E-A9CF-D38C5E4627CC}">
   <ds:schemaRefs>
     <ds:schemaRef ds:uri="http://schemas.openxmlformats.org/officeDocument/2006/bibliography"/>
   </ds:schemaRefs>

</xml_diff>

<commit_message>
The second Q is answered
</commit_message>
<xml_diff>
--- a/6383/LavrenkovaEL/lab1/Report_OS_1.docx
+++ b/6383/LavrenkovaEL/lab1/Report_OS_1.docx
@@ -2720,27 +2720,14 @@
       <w:r>
         <w:t xml:space="preserve">Рисунок </w:t>
       </w:r>
-      <w:r>
-        <w:fldChar w:fldCharType="begin"/>
-      </w:r>
-      <w:r>
-        <w:instrText xml:space="preserve"> SEQ Рисунок \* ARABIC </w:instrText>
-      </w:r>
-      <w:r>
-        <w:fldChar w:fldCharType="separate"/>
-      </w:r>
-      <w:r>
-        <w:rPr>
-          <w:noProof/>
-        </w:rPr>
-        <w:t>1</w:t>
-      </w:r>
-      <w:r>
-        <w:rPr>
-          <w:noProof/>
-        </w:rPr>
-        <w:fldChar w:fldCharType="end"/>
-      </w:r>
+      <w:fldSimple w:instr=" SEQ Рисунок \* ARABIC ">
+        <w:r>
+          <w:rPr>
+            <w:noProof/>
+          </w:rPr>
+          <w:t>1</w:t>
+        </w:r>
+      </w:fldSimple>
     </w:p>
     <w:p>
       <w:pPr>
@@ -2848,27 +2835,14 @@
       <w:r>
         <w:t xml:space="preserve">Рисунок </w:t>
       </w:r>
-      <w:r>
-        <w:fldChar w:fldCharType="begin"/>
-      </w:r>
-      <w:r>
-        <w:instrText xml:space="preserve"> SEQ Рисунок \* ARABIC </w:instrText>
-      </w:r>
-      <w:r>
-        <w:fldChar w:fldCharType="separate"/>
-      </w:r>
-      <w:r>
-        <w:rPr>
-          <w:noProof/>
-        </w:rPr>
-        <w:t>2</w:t>
-      </w:r>
-      <w:r>
-        <w:rPr>
-          <w:noProof/>
-        </w:rPr>
-        <w:fldChar w:fldCharType="end"/>
-      </w:r>
+      <w:fldSimple w:instr=" SEQ Рисунок \* ARABIC ">
+        <w:r>
+          <w:rPr>
+            <w:noProof/>
+          </w:rPr>
+          <w:t>2</w:t>
+        </w:r>
+      </w:fldSimple>
     </w:p>
     <w:p>
       <w:pPr>
@@ -2976,27 +2950,14 @@
       <w:r>
         <w:t xml:space="preserve">Рисунок </w:t>
       </w:r>
-      <w:r>
-        <w:fldChar w:fldCharType="begin"/>
-      </w:r>
-      <w:r>
-        <w:instrText xml:space="preserve"> SEQ Рисунок \* ARABIC </w:instrText>
-      </w:r>
-      <w:r>
-        <w:fldChar w:fldCharType="separate"/>
-      </w:r>
-      <w:r>
-        <w:rPr>
-          <w:noProof/>
-        </w:rPr>
-        <w:t>3</w:t>
-      </w:r>
-      <w:r>
-        <w:rPr>
-          <w:noProof/>
-        </w:rPr>
-        <w:fldChar w:fldCharType="end"/>
-      </w:r>
+      <w:fldSimple w:instr=" SEQ Рисунок \* ARABIC ">
+        <w:r>
+          <w:rPr>
+            <w:noProof/>
+          </w:rPr>
+          <w:t>3</w:t>
+        </w:r>
+      </w:fldSimple>
     </w:p>
     <w:p>
       <w:pPr>
@@ -3680,30 +3641,108 @@
           <w:i/>
           <w:color w:val="000000"/>
           <w:sz w:val="28"/>
-        </w:rPr>
-        <w:t xml:space="preserve">директива </w:t>
-      </w:r>
-      <w:r>
-        <w:rPr>
-          <w:rFonts w:ascii="Times New Roman" w:hAnsi="Times New Roman"/>
-          <w:i/>
-          <w:color w:val="000000"/>
-          <w:sz w:val="28"/>
-          <w:lang w:val="en-US"/>
-        </w:rPr>
-        <w:t>SEG</w:t>
-      </w:r>
-      <w:r>
-        <w:rPr>
-          <w:rFonts w:ascii="Times New Roman" w:hAnsi="Times New Roman"/>
-          <w:i/>
-          <w:color w:val="000000"/>
-          <w:sz w:val="28"/>
-        </w:rPr>
-        <w:t xml:space="preserve">, которая возвращает адрес сегмента. </w:t>
+          <w:lang w:val="en-US"/>
+        </w:rPr>
+        <w:t>Relocation</w:t>
+      </w:r>
+      <w:r>
+        <w:rPr>
+          <w:rFonts w:ascii="Times New Roman" w:hAnsi="Times New Roman"/>
+          <w:i/>
+          <w:color w:val="000000"/>
+          <w:sz w:val="28"/>
+        </w:rPr>
+        <w:t xml:space="preserve"> </w:t>
+      </w:r>
+      <w:r>
+        <w:rPr>
+          <w:rFonts w:ascii="Times New Roman" w:hAnsi="Times New Roman"/>
+          <w:i/>
+          <w:color w:val="000000"/>
+          <w:sz w:val="28"/>
+          <w:lang w:val="en-US"/>
+        </w:rPr>
+        <w:t>Table</w:t>
+      </w:r>
+      <w:r>
+        <w:rPr>
+          <w:rFonts w:ascii="Times New Roman" w:hAnsi="Times New Roman"/>
+          <w:i/>
+          <w:color w:val="000000"/>
+          <w:sz w:val="28"/>
+        </w:rPr>
+        <w:t xml:space="preserve"> </w:t>
+      </w:r>
+      <w:r>
+        <w:rPr>
+          <w:rFonts w:ascii="Times New Roman" w:hAnsi="Times New Roman"/>
+          <w:i/>
+          <w:color w:val="000000"/>
+          <w:sz w:val="28"/>
+        </w:rPr>
+        <w:t xml:space="preserve">(таблица перемещений). Состоит из значение в формате </w:t>
+      </w:r>
+      <w:proofErr w:type="spellStart"/>
+      <w:proofErr w:type="gramStart"/>
+      <w:r>
+        <w:rPr>
+          <w:rFonts w:ascii="Times New Roman" w:hAnsi="Times New Roman"/>
+          <w:i/>
+          <w:color w:val="000000"/>
+          <w:sz w:val="28"/>
+        </w:rPr>
+        <w:t>сегмент:смещение</w:t>
+      </w:r>
+      <w:proofErr w:type="spellEnd"/>
+      <w:proofErr w:type="gramEnd"/>
+      <w:r>
+        <w:rPr>
+          <w:rFonts w:ascii="Times New Roman" w:hAnsi="Times New Roman"/>
+          <w:i/>
+          <w:color w:val="000000"/>
+          <w:sz w:val="28"/>
+        </w:rPr>
+        <w:t xml:space="preserve">. Находится в заголовке </w:t>
+      </w:r>
+      <w:r>
+        <w:rPr>
+          <w:rFonts w:ascii="Times New Roman" w:hAnsi="Times New Roman"/>
+          <w:i/>
+          <w:color w:val="000000"/>
+          <w:sz w:val="28"/>
+          <w:lang w:val="en-US"/>
+        </w:rPr>
+        <w:t>EXE</w:t>
+      </w:r>
+      <w:r>
+        <w:rPr>
+          <w:rFonts w:ascii="Times New Roman" w:hAnsi="Times New Roman"/>
+          <w:i/>
+          <w:color w:val="000000"/>
+          <w:sz w:val="28"/>
+        </w:rPr>
+        <w:t>-</w:t>
+      </w:r>
+      <w:r>
+        <w:rPr>
+          <w:rFonts w:ascii="Times New Roman" w:hAnsi="Times New Roman"/>
+          <w:i/>
+          <w:color w:val="000000"/>
+          <w:sz w:val="28"/>
+        </w:rPr>
+        <w:t>программы после его форматированной части, после которой сразу начинается исполняемая часть модуля. Таблица используется для того, чтобы</w:t>
       </w:r>
       <w:bookmarkStart w:id="0" w:name="_GoBack"/>
       <w:bookmarkEnd w:id="0"/>
+      <w:r>
+        <w:rPr>
+          <w:rFonts w:ascii="Times New Roman" w:hAnsi="Times New Roman"/>
+          <w:i/>
+          <w:color w:val="000000"/>
+          <w:sz w:val="28"/>
+        </w:rPr>
+        <w:t xml:space="preserve"> настроить адреса при загрузке и только в том случае, когда в программе используются адреса сегментов, иначе таблица элементов содержать не будет.</w:t>
+      </w:r>
     </w:p>
     <w:p>
       <w:pPr>
@@ -4048,27 +4087,14 @@
       <w:r>
         <w:t xml:space="preserve">Рисунок </w:t>
       </w:r>
-      <w:r>
-        <w:fldChar w:fldCharType="begin"/>
-      </w:r>
-      <w:r>
-        <w:instrText xml:space="preserve"> SEQ Рисунок \* ARABIC </w:instrText>
-      </w:r>
-      <w:r>
-        <w:fldChar w:fldCharType="separate"/>
-      </w:r>
-      <w:r>
-        <w:rPr>
-          <w:noProof/>
-        </w:rPr>
-        <w:t>4</w:t>
-      </w:r>
-      <w:r>
-        <w:rPr>
-          <w:noProof/>
-        </w:rPr>
-        <w:fldChar w:fldCharType="end"/>
-      </w:r>
+      <w:fldSimple w:instr=" SEQ Рисунок \* ARABIC ">
+        <w:r>
+          <w:rPr>
+            <w:noProof/>
+          </w:rPr>
+          <w:t>4</w:t>
+        </w:r>
+      </w:fldSimple>
     </w:p>
     <w:p>
       <w:pPr>
@@ -4284,30 +4310,14 @@
       <w:r>
         <w:t xml:space="preserve">Рисунок </w:t>
       </w:r>
-      <w:r>
-        <w:fldChar w:fldCharType="begin"/>
-      </w:r>
-      <w:r>
-        <w:instrText xml:space="preserve"> SEQ Р</w:instrText>
-      </w:r>
-      <w:r>
-        <w:instrText xml:space="preserve">исунок \* ARABIC </w:instrText>
-      </w:r>
-      <w:r>
-        <w:fldChar w:fldCharType="separate"/>
-      </w:r>
-      <w:r>
-        <w:rPr>
-          <w:noProof/>
-        </w:rPr>
-        <w:t>5</w:t>
-      </w:r>
-      <w:r>
-        <w:rPr>
-          <w:noProof/>
-        </w:rPr>
-        <w:fldChar w:fldCharType="end"/>
-      </w:r>
+      <w:fldSimple w:instr=" SEQ Рисунок \* ARABIC ">
+        <w:r>
+          <w:rPr>
+            <w:noProof/>
+          </w:rPr>
+          <w:t>5</w:t>
+        </w:r>
+      </w:fldSimple>
     </w:p>
     <w:p>
       <w:pPr>
@@ -4755,27 +4765,14 @@
       <w:r>
         <w:t xml:space="preserve">Рисунок </w:t>
       </w:r>
-      <w:r>
-        <w:fldChar w:fldCharType="begin"/>
-      </w:r>
-      <w:r>
-        <w:instrText xml:space="preserve"> SEQ Рисунок \* ARABIC </w:instrText>
-      </w:r>
-      <w:r>
-        <w:fldChar w:fldCharType="separate"/>
-      </w:r>
-      <w:r>
-        <w:rPr>
-          <w:noProof/>
-        </w:rPr>
-        <w:t>6</w:t>
-      </w:r>
-      <w:r>
-        <w:rPr>
-          <w:noProof/>
-        </w:rPr>
-        <w:fldChar w:fldCharType="end"/>
-      </w:r>
+      <w:fldSimple w:instr=" SEQ Рисунок \* ARABIC ">
+        <w:r>
+          <w:rPr>
+            <w:noProof/>
+          </w:rPr>
+          <w:t>6</w:t>
+        </w:r>
+      </w:fldSimple>
     </w:p>
     <w:p>
       <w:pPr>
@@ -5334,27 +5331,14 @@
       <w:r>
         <w:t xml:space="preserve">Рисунок </w:t>
       </w:r>
-      <w:r>
-        <w:fldChar w:fldCharType="begin"/>
-      </w:r>
-      <w:r>
-        <w:instrText xml:space="preserve"> SEQ Рисунок \* ARABIC </w:instrText>
-      </w:r>
-      <w:r>
-        <w:fldChar w:fldCharType="separate"/>
-      </w:r>
-      <w:r>
-        <w:rPr>
-          <w:noProof/>
-        </w:rPr>
-        <w:t>7</w:t>
-      </w:r>
-      <w:r>
-        <w:rPr>
-          <w:noProof/>
-        </w:rPr>
-        <w:fldChar w:fldCharType="end"/>
-      </w:r>
+      <w:fldSimple w:instr=" SEQ Рисунок \* ARABIC ">
+        <w:r>
+          <w:rPr>
+            <w:noProof/>
+          </w:rPr>
+          <w:t>7</w:t>
+        </w:r>
+      </w:fldSimple>
     </w:p>
     <w:p>
       <w:pPr>
@@ -7084,7 +7068,7 @@
 </file>
 
 <file path=customXml/itemProps1.xml><?xml version="1.0" encoding="utf-8"?>
-<ds:datastoreItem xmlns:ds="http://schemas.openxmlformats.org/officeDocument/2006/customXml" ds:itemID="{5589829C-3CDD-457E-A9CF-D38C5E4627CC}">
+<ds:datastoreItem xmlns:ds="http://schemas.openxmlformats.org/officeDocument/2006/customXml" ds:itemID="{1330E2A7-F465-4139-AAC6-B4E69B598AC5}">
   <ds:schemaRefs>
     <ds:schemaRef ds:uri="http://schemas.openxmlformats.org/officeDocument/2006/bibliography"/>
   </ds:schemaRefs>

</xml_diff>